<commit_message>
Fix report formatting and add GitHub links
Changes:
- Fix title page: proper capitalization, student name "Голодніков Дмитро"
- Fix student group: ІПЗм-24-2
- Remove blue color from headings (now black, bold)
- Add GitHub repository link at end of each report
- Use proper Ukrainian quotes («»)
- Fix spacing and layout on title page
</commit_message>
<xml_diff>
--- a/reports/lab1_regression.docx
+++ b/reports/lab1_regression.docx
@@ -13,21 +13,7 @@
           <w:b w:val="0"/>
           <w:sz w:val="28"/>
         </w:rPr>
-        <w:t>МІНІСТЕРСТВО ОСВІТИ І НАУКИ УКРАЇНИ</w:t>
-      </w:r>
-    </w:p>
-    <w:p>
-      <w:pPr>
-        <w:spacing w:after="120"/>
-        <w:jc w:val="center"/>
-      </w:pPr>
-      <w:r>
-        <w:rPr>
-          <w:rFonts w:ascii="Times New Roman" w:hAnsi="Times New Roman" w:eastAsia="Times New Roman"/>
-          <w:b/>
-          <w:sz w:val="28"/>
-        </w:rPr>
-        <w:t>ХАРКІВСЬКИЙ НАЦІОНАЛЬНИЙ УНІВЕРСИТЕТ РАДІОЕЛЕКТРОНІКИ</w:t>
+        <w:t>Міністерство освіти і науки України</w:t>
       </w:r>
     </w:p>
     <w:p>
@@ -41,12 +27,12 @@
           <w:b w:val="0"/>
           <w:sz w:val="28"/>
         </w:rPr>
-        <w:t>Факультет комп'ютерних наук</w:t>
+        <w:t>Харківський національний університет радіоелектроніки</w:t>
       </w:r>
     </w:p>
     <w:p>
       <w:pPr>
-        <w:spacing w:after="960"/>
+        <w:spacing w:after="0"/>
         <w:jc w:val="center"/>
       </w:pPr>
       <w:r>
@@ -60,14 +46,118 @@
     </w:p>
     <w:p>
       <w:pPr>
+        <w:spacing w:after="0"/>
+        <w:jc w:val="center"/>
+      </w:pPr>
+      <w:r>
+        <w:rPr>
+          <w:rFonts w:ascii="Times New Roman" w:hAnsi="Times New Roman" w:eastAsia="Times New Roman"/>
+          <w:b w:val="0"/>
+          <w:sz w:val="28"/>
+        </w:rPr>
+      </w:r>
+    </w:p>
+    <w:p>
+      <w:pPr>
+        <w:spacing w:after="0"/>
+        <w:jc w:val="center"/>
+      </w:pPr>
+      <w:r>
+        <w:rPr>
+          <w:rFonts w:ascii="Times New Roman" w:hAnsi="Times New Roman" w:eastAsia="Times New Roman"/>
+          <w:b w:val="0"/>
+          <w:sz w:val="28"/>
+        </w:rPr>
+      </w:r>
+    </w:p>
+    <w:p>
+      <w:pPr>
+        <w:spacing w:after="0"/>
+        <w:jc w:val="center"/>
+      </w:pPr>
+      <w:r>
+        <w:rPr>
+          <w:rFonts w:ascii="Times New Roman" w:hAnsi="Times New Roman" w:eastAsia="Times New Roman"/>
+          <w:b w:val="0"/>
+          <w:sz w:val="28"/>
+        </w:rPr>
+      </w:r>
+    </w:p>
+    <w:p>
+      <w:pPr>
+        <w:spacing w:after="0"/>
+        <w:jc w:val="center"/>
+      </w:pPr>
+      <w:r>
+        <w:rPr>
+          <w:rFonts w:ascii="Times New Roman" w:hAnsi="Times New Roman" w:eastAsia="Times New Roman"/>
+          <w:b w:val="0"/>
+          <w:sz w:val="28"/>
+        </w:rPr>
+      </w:r>
+    </w:p>
+    <w:p>
+      <w:pPr>
+        <w:spacing w:after="0"/>
+        <w:jc w:val="center"/>
+      </w:pPr>
+      <w:r>
+        <w:rPr>
+          <w:rFonts w:ascii="Times New Roman" w:hAnsi="Times New Roman" w:eastAsia="Times New Roman"/>
+          <w:b w:val="0"/>
+          <w:sz w:val="28"/>
+        </w:rPr>
+      </w:r>
+    </w:p>
+    <w:p>
+      <w:pPr>
+        <w:spacing w:after="0"/>
+        <w:jc w:val="center"/>
+      </w:pPr>
+      <w:r>
+        <w:rPr>
+          <w:rFonts w:ascii="Times New Roman" w:hAnsi="Times New Roman" w:eastAsia="Times New Roman"/>
+          <w:b w:val="0"/>
+          <w:sz w:val="28"/>
+        </w:rPr>
+      </w:r>
+    </w:p>
+    <w:p>
+      <w:pPr>
+        <w:spacing w:after="0"/>
+        <w:jc w:val="center"/>
+      </w:pPr>
+      <w:r>
+        <w:rPr>
+          <w:rFonts w:ascii="Times New Roman" w:hAnsi="Times New Roman" w:eastAsia="Times New Roman"/>
+          <w:b w:val="0"/>
+          <w:sz w:val="28"/>
+        </w:rPr>
+      </w:r>
+    </w:p>
+    <w:p>
+      <w:pPr>
+        <w:spacing w:after="0"/>
+        <w:jc w:val="center"/>
+      </w:pPr>
+      <w:r>
+        <w:rPr>
+          <w:rFonts w:ascii="Times New Roman" w:hAnsi="Times New Roman" w:eastAsia="Times New Roman"/>
+          <w:b w:val="0"/>
+          <w:sz w:val="28"/>
+        </w:rPr>
+      </w:r>
+    </w:p>
+    <w:p>
+      <w:pPr>
         <w:spacing w:after="120"/>
         <w:jc w:val="center"/>
       </w:pPr>
       <w:r>
         <w:rPr>
           <w:rFonts w:ascii="Times New Roman" w:hAnsi="Times New Roman" w:eastAsia="Times New Roman"/>
-          <w:b/>
-          <w:sz w:val="32"/>
+          <w:b w:val="0"/>
+          <w:sz w:val="28"/>
         </w:rPr>
         <w:t>ЗВІТ</w:t>
       </w:r>
@@ -83,12 +173,12 @@
           <w:b w:val="0"/>
           <w:sz w:val="28"/>
         </w:rPr>
-        <w:t>з лабораторної роботи №1</w:t>
+        <w:t>Лабораторної роботи № 1</w:t>
       </w:r>
     </w:p>
     <w:p>
       <w:pPr>
-        <w:spacing w:after="240"/>
+        <w:spacing w:after="120"/>
         <w:jc w:val="center"/>
       </w:pPr>
       <w:r>
@@ -97,41 +187,218 @@
           <w:b w:val="0"/>
           <w:sz w:val="28"/>
         </w:rPr>
-        <w:t>з дисципліни "Інтелектуальний аналіз даних"</w:t>
+        <w:t>з дисципліни «Інтелектуальний аналіз даних»</w:t>
       </w:r>
     </w:p>
     <w:p>
       <w:pPr>
-        <w:spacing w:after="1440"/>
+        <w:spacing w:after="0"/>
         <w:jc w:val="center"/>
       </w:pPr>
       <w:r>
         <w:rPr>
           <w:rFonts w:ascii="Times New Roman" w:hAnsi="Times New Roman" w:eastAsia="Times New Roman"/>
-          <w:b/>
+          <w:b w:val="0"/>
           <w:sz w:val="28"/>
         </w:rPr>
-        <w:t>на тему: "Регресійний аналіз"</w:t>
+        <w:t>на тему «Регресійний аналіз»</w:t>
       </w:r>
     </w:p>
     <w:p>
       <w:pPr>
-        <w:spacing w:after="2400"/>
-        <w:jc w:val="right"/>
+        <w:spacing w:after="0"/>
+        <w:jc w:val="center"/>
+      </w:pPr>
+      <w:r>
+        <w:rPr>
+          <w:rFonts w:ascii="Times New Roman" w:hAnsi="Times New Roman" w:eastAsia="Times New Roman"/>
+          <w:b w:val="0"/>
+          <w:sz w:val="28"/>
+        </w:rPr>
+      </w:r>
+    </w:p>
+    <w:p>
+      <w:pPr>
+        <w:spacing w:after="0"/>
+        <w:jc w:val="center"/>
+      </w:pPr>
+      <w:r>
+        <w:rPr>
+          <w:rFonts w:ascii="Times New Roman" w:hAnsi="Times New Roman" w:eastAsia="Times New Roman"/>
+          <w:b w:val="0"/>
+          <w:sz w:val="28"/>
+        </w:rPr>
+      </w:r>
+    </w:p>
+    <w:p>
+      <w:pPr>
+        <w:spacing w:after="0"/>
+        <w:jc w:val="center"/>
+      </w:pPr>
+      <w:r>
+        <w:rPr>
+          <w:rFonts w:ascii="Times New Roman" w:hAnsi="Times New Roman" w:eastAsia="Times New Roman"/>
+          <w:b w:val="0"/>
+          <w:sz w:val="28"/>
+        </w:rPr>
+      </w:r>
+    </w:p>
+    <w:p>
+      <w:pPr>
+        <w:spacing w:after="0"/>
+        <w:jc w:val="center"/>
+      </w:pPr>
+      <w:r>
+        <w:rPr>
+          <w:rFonts w:ascii="Times New Roman" w:hAnsi="Times New Roman" w:eastAsia="Times New Roman"/>
+          <w:b w:val="0"/>
+          <w:sz w:val="28"/>
+        </w:rPr>
+      </w:r>
+    </w:p>
+    <w:p>
+      <w:pPr>
+        <w:spacing w:after="0"/>
+        <w:jc w:val="center"/>
+      </w:pPr>
+      <w:r>
+        <w:rPr>
+          <w:rFonts w:ascii="Times New Roman" w:hAnsi="Times New Roman" w:eastAsia="Times New Roman"/>
+          <w:b w:val="0"/>
+          <w:sz w:val="28"/>
+        </w:rPr>
+      </w:r>
+    </w:p>
+    <w:p>
+      <w:pPr>
+        <w:spacing w:after="0"/>
+        <w:jc w:val="center"/>
+      </w:pPr>
+      <w:r>
+        <w:rPr>
+          <w:rFonts w:ascii="Times New Roman" w:hAnsi="Times New Roman" w:eastAsia="Times New Roman"/>
+          <w:b w:val="0"/>
+          <w:sz w:val="28"/>
+        </w:rPr>
+      </w:r>
+    </w:p>
+    <w:p>
+      <w:pPr>
+        <w:jc w:val="left"/>
       </w:pPr>
       <w:r>
         <w:rPr>
           <w:rFonts w:ascii="Times New Roman" w:hAnsi="Times New Roman"/>
           <w:sz w:val="28"/>
         </w:rPr>
-        <w:t>Виконав:</w:t>
-        <w:br/>
-        <w:t>студент групи МІПЗс-24-1</w:t>
-        <w:br/>
-        <w:br/>
-        <w:t>Перевірив:</w:t>
-        <w:br/>
+        <w:t>Виконав</w:t>
+      </w:r>
+    </w:p>
+    <w:p>
+      <w:pPr>
+        <w:jc w:val="left"/>
+      </w:pPr>
+      <w:r>
+        <w:rPr>
+          <w:rFonts w:ascii="Times New Roman" w:hAnsi="Times New Roman"/>
+          <w:sz w:val="28"/>
+        </w:rPr>
+        <w:t>студент групи ІПЗм-24-2</w:t>
+        <w:tab/>
+        <w:tab/>
+        <w:tab/>
+        <w:tab/>
+        <w:tab/>
+        <w:t>Голодніков Дмитро</w:t>
+      </w:r>
+    </w:p>
+    <w:p>
+      <w:pPr>
+        <w:spacing w:after="0"/>
+        <w:jc w:val="center"/>
+      </w:pPr>
+      <w:r>
+        <w:rPr>
+          <w:rFonts w:ascii="Times New Roman" w:hAnsi="Times New Roman" w:eastAsia="Times New Roman"/>
+          <w:b w:val="0"/>
+          <w:sz w:val="28"/>
+        </w:rPr>
+      </w:r>
+    </w:p>
+    <w:p>
+      <w:pPr>
+        <w:jc w:val="left"/>
+      </w:pPr>
+      <w:r>
+        <w:rPr>
+          <w:rFonts w:ascii="Times New Roman" w:hAnsi="Times New Roman"/>
+          <w:sz w:val="28"/>
+        </w:rPr>
+        <w:t>Перевірив</w:t>
+      </w:r>
+    </w:p>
+    <w:p>
+      <w:pPr>
+        <w:jc w:val="left"/>
+      </w:pPr>
+      <w:r>
+        <w:rPr>
+          <w:rFonts w:ascii="Times New Roman" w:hAnsi="Times New Roman"/>
+          <w:sz w:val="28"/>
+        </w:rPr>
         <w:t>ст. викл. Онищенко К.Г.</w:t>
+      </w:r>
+    </w:p>
+    <w:p>
+      <w:pPr>
+        <w:spacing w:after="0"/>
+        <w:jc w:val="center"/>
+      </w:pPr>
+      <w:r>
+        <w:rPr>
+          <w:rFonts w:ascii="Times New Roman" w:hAnsi="Times New Roman" w:eastAsia="Times New Roman"/>
+          <w:b w:val="0"/>
+          <w:sz w:val="28"/>
+        </w:rPr>
+      </w:r>
+    </w:p>
+    <w:p>
+      <w:pPr>
+        <w:spacing w:after="0"/>
+        <w:jc w:val="center"/>
+      </w:pPr>
+      <w:r>
+        <w:rPr>
+          <w:rFonts w:ascii="Times New Roman" w:hAnsi="Times New Roman" w:eastAsia="Times New Roman"/>
+          <w:b w:val="0"/>
+          <w:sz w:val="28"/>
+        </w:rPr>
+      </w:r>
+    </w:p>
+    <w:p>
+      <w:pPr>
+        <w:spacing w:after="0"/>
+        <w:jc w:val="center"/>
+      </w:pPr>
+      <w:r>
+        <w:rPr>
+          <w:rFonts w:ascii="Times New Roman" w:hAnsi="Times New Roman" w:eastAsia="Times New Roman"/>
+          <w:b w:val="0"/>
+          <w:sz w:val="28"/>
+        </w:rPr>
+      </w:r>
+    </w:p>
+    <w:p>
+      <w:pPr>
+        <w:spacing w:after="0"/>
+        <w:jc w:val="center"/>
+      </w:pPr>
+      <w:r>
+        <w:rPr>
+          <w:rFonts w:ascii="Times New Roman" w:hAnsi="Times New Roman" w:eastAsia="Times New Roman"/>
+          <w:b w:val="0"/>
+          <w:sz w:val="28"/>
+        </w:rPr>
       </w:r>
     </w:p>
     <w:p>
@@ -155,7 +422,8 @@
     </w:p>
     <w:p>
       <w:pPr>
-        <w:pStyle w:val="Heading1"/>
+        <w:spacing w:before="240" w:after="120"/>
+        <w:jc w:val="left"/>
       </w:pPr>
       <w:r>
         <w:rPr>
@@ -183,7 +451,8 @@
     </w:p>
     <w:p>
       <w:pPr>
-        <w:pStyle w:val="Heading1"/>
+        <w:spacing w:before="240" w:after="120"/>
+        <w:jc w:val="left"/>
       </w:pPr>
       <w:r>
         <w:rPr>
@@ -196,7 +465,8 @@
     </w:p>
     <w:p>
       <w:pPr>
-        <w:pStyle w:val="Heading2"/>
+        <w:spacing w:before="240" w:after="120"/>
+        <w:jc w:val="left"/>
       </w:pPr>
       <w:r>
         <w:rPr>
@@ -284,7 +554,8 @@
     </w:p>
     <w:p>
       <w:pPr>
-        <w:pStyle w:val="Heading2"/>
+        <w:spacing w:before="240" w:after="120"/>
+        <w:jc w:val="left"/>
       </w:pPr>
       <w:r>
         <w:rPr>
@@ -425,7 +696,8 @@
     </w:p>
     <w:p>
       <w:pPr>
-        <w:pStyle w:val="Heading2"/>
+        <w:spacing w:before="240" w:after="120"/>
+        <w:jc w:val="left"/>
       </w:pPr>
       <w:r>
         <w:rPr>
@@ -513,7 +785,8 @@
     </w:p>
     <w:p>
       <w:pPr>
-        <w:pStyle w:val="Heading2"/>
+        <w:spacing w:before="240" w:after="120"/>
+        <w:jc w:val="left"/>
       </w:pPr>
       <w:r>
         <w:rPr>
@@ -639,7 +912,8 @@
     </w:p>
     <w:p>
       <w:pPr>
-        <w:pStyle w:val="Heading2"/>
+        <w:spacing w:before="240" w:after="120"/>
+        <w:jc w:val="left"/>
       </w:pPr>
       <w:r>
         <w:rPr>
@@ -667,7 +941,8 @@
     </w:p>
     <w:p>
       <w:pPr>
-        <w:pStyle w:val="Heading1"/>
+        <w:spacing w:before="240" w:after="120"/>
+        <w:jc w:val="left"/>
       </w:pPr>
       <w:r>
         <w:rPr>
@@ -691,6 +966,37 @@
           <w:sz w:val="28"/>
         </w:rPr>
         <w:t>У ході виконання лабораторної роботи було досліджено методи регресійного аналізу: просту лінійну, множинну лінійну та поліноміальну регресію. Вивчено теоретичні основи методу найменших квадратів та метрики оцінки якості моделей. Реалізовано алгоритми побудови регресійних моделей мовою Python з використанням бібліотек scikit-learn та statsmodels. Проведено оцінку якості моделей за метриками R², RMSE, MAE. Візуалізовано результати регресійного аналізу з довірчими інтервалами та діагностичними графіками. Отримані знання можуть бути застосовані для прогнозування та аналізу залежностей у реальних даних.</w:t>
+      </w:r>
+    </w:p>
+    <w:p>
+      <w:pPr>
+        <w:spacing w:before="240" w:after="120"/>
+        <w:jc w:val="left"/>
+      </w:pPr>
+      <w:r>
+        <w:rPr>
+          <w:rFonts w:ascii="Times New Roman" w:hAnsi="Times New Roman" w:eastAsia="Times New Roman"/>
+          <w:b/>
+          <w:sz w:val="28"/>
+        </w:rPr>
+        <w:t>ПОСИЛАННЯ</w:t>
+      </w:r>
+    </w:p>
+    <w:p>
+      <w:r>
+        <w:rPr>
+          <w:rFonts w:ascii="Times New Roman" w:hAnsi="Times New Roman"/>
+          <w:sz w:val="28"/>
+        </w:rPr>
+        <w:t xml:space="preserve">Код проєкту доступний у репозиторії GitHub: </w:t>
+      </w:r>
+      <w:r>
+        <w:rPr>
+          <w:rFonts w:ascii="Times New Roman" w:hAnsi="Times New Roman"/>
+          <w:sz w:val="28"/>
+          <w:u w:val="single"/>
+        </w:rPr>
+        <w:t>https://github.com/na-naina/data-analysis-khnure</w:t>
       </w:r>
     </w:p>
     <w:sectPr>

</xml_diff>

<commit_message>
Add code snippets to reports, restructure research INDZ
- Add Python code snippets to all lab and practical reports
- Lab 2: K-Means, hierarchical clustering, DBSCAN, decision tree code
- Lab 3: Apriori algorithm implementation code
- Lab 4: Genetic algorithm operators (selection, crossover, mutation)
- Practical 1: OLS regression with statsmodels
- Practical 2: TF-IDF vectorization and cosine similarity
- Research: Complete restructure to INDZ format with proper sections:
  * Annotation, Introduction, Problem Statement
  * Models Overview with RNN/LSTM mathematical formulations
  * Experimental Results with methodology
  * Analysis and Conclusions with references
- All reports regenerated in DOCX and PDF formats
</commit_message>
<xml_diff>
--- a/reports/lab1_regression.docx
+++ b/reports/lab1_regression.docx
@@ -638,7 +638,59 @@
           <w:b w:val="0"/>
           <w:sz w:val="28"/>
         </w:rPr>
-        <w:t>Для демонстрації було згенеровано вибіркові дані та побудовано модель простої лінійної регресії. На графіку показано: точки даних (синім), лінію регресії (червоним), та 95% довірчий інтервал (світло-червоним). Модель показала R² = 0.99, що свідчить про відмінну якість апроксимації.</w:t>
+        <w:t>Для демонстрації було згенеровано вибіркові дані та побудовано модель простої лінійної регресії. Реалізація на Python з використанням scikit-learn:</w:t>
+      </w:r>
+    </w:p>
+    <w:p>
+      <w:pPr>
+        <w:spacing w:after="120"/>
+      </w:pPr>
+      <w:r>
+        <w:rPr>
+          <w:rFonts w:ascii="Consolas" w:hAnsi="Consolas"/>
+          <w:sz w:val="20"/>
+        </w:rPr>
+        <w:t>from sklearn.linear_model import LinearRegression</w:t>
+        <w:br/>
+        <w:t>import numpy as np</w:t>
+        <w:br/>
+        <w:br/>
+        <w:t># Підготовка даних</w:t>
+        <w:br/>
+        <w:t>X = data[['VAR1']].values</w:t>
+        <w:br/>
+        <w:t>y = data['VAR3'].values</w:t>
+        <w:br/>
+        <w:br/>
+        <w:t># Побудова моделі</w:t>
+        <w:br/>
+        <w:t>model = LinearRegression()</w:t>
+        <w:br/>
+        <w:t>model.fit(X, y)</w:t>
+        <w:br/>
+        <w:br/>
+        <w:t># Оцінка якості</w:t>
+        <w:br/>
+        <w:t>y_pred = model.predict(X)</w:t>
+        <w:br/>
+        <w:t>r2 = r2_score(y, y_pred)</w:t>
+        <w:br/>
+        <w:t>rmse = np.sqrt(mean_squared_error(y, y_pred))</w:t>
+      </w:r>
+    </w:p>
+    <w:p>
+      <w:pPr>
+        <w:spacing w:after="0" w:line="360" w:lineRule="auto"/>
+        <w:ind w:firstLine="709"/>
+        <w:jc w:val="both"/>
+      </w:pPr>
+      <w:r>
+        <w:rPr>
+          <w:rFonts w:ascii="Times New Roman" w:hAnsi="Times New Roman" w:eastAsia="Times New Roman"/>
+          <w:b w:val="0"/>
+          <w:sz w:val="28"/>
+        </w:rPr>
+        <w:t>На графіку показано: точки даних (синім), лінію регресії (червоним), та 95% довірчий інтервал (світло-червоним). Модель показала R² = 0.99, що свідчить про відмінну якість апроксимації.</w:t>
       </w:r>
     </w:p>
     <w:p>
@@ -854,7 +906,53 @@
           <w:b w:val="0"/>
           <w:sz w:val="28"/>
         </w:rPr>
-        <w:t>Для демонстрації згенеровано дані з параболічною залежністю та шумом. Побудовано поліноміальну регресію ступеня 2. На графіку видно, що крива добре апроксимує нелінійний характер даних.</w:t>
+        <w:t>Для демонстрації згенеровано дані з параболічною залежністю та шумом. Реалізація поліноміальної регресії:</w:t>
+      </w:r>
+    </w:p>
+    <w:p>
+      <w:pPr>
+        <w:spacing w:after="120"/>
+      </w:pPr>
+      <w:r>
+        <w:rPr>
+          <w:rFonts w:ascii="Consolas" w:hAnsi="Consolas"/>
+          <w:sz w:val="20"/>
+        </w:rPr>
+        <w:t>from sklearn.preprocessing import PolynomialFeatures</w:t>
+        <w:br/>
+        <w:br/>
+        <w:t># Створення поліноміальних ознак</w:t>
+        <w:br/>
+        <w:t>poly = PolynomialFeatures(degree=2)</w:t>
+        <w:br/>
+        <w:t>X_poly = poly.fit_transform(X.reshape(-1, 1))</w:t>
+        <w:br/>
+        <w:br/>
+        <w:t># Побудова моделі</w:t>
+        <w:br/>
+        <w:t>model = LinearRegression()</w:t>
+        <w:br/>
+        <w:t>model.fit(X_poly, y)</w:t>
+        <w:br/>
+        <w:br/>
+        <w:t># Коефіцієнти: [intercept, x, x²]</w:t>
+        <w:br/>
+        <w:t>coefficients = model.coef_</w:t>
+      </w:r>
+    </w:p>
+    <w:p>
+      <w:pPr>
+        <w:spacing w:after="0" w:line="360" w:lineRule="auto"/>
+        <w:ind w:firstLine="709"/>
+        <w:jc w:val="both"/>
+      </w:pPr>
+      <w:r>
+        <w:rPr>
+          <w:rFonts w:ascii="Times New Roman" w:hAnsi="Times New Roman" w:eastAsia="Times New Roman"/>
+          <w:b w:val="0"/>
+          <w:sz w:val="28"/>
+        </w:rPr>
+        <w:t>На графіку видно, що крива добре апроксимує нелінійний характер даних.</w:t>
       </w:r>
     </w:p>
     <w:p>

</xml_diff>